<commit_message>
connected to server from content.js/background.js
</commit_message>
<xml_diff>
--- a/errors faced.docx
+++ b/errors faced.docx
@@ -24,7 +24,6 @@
                 <w:b/>
               </w:rPr>
             </w:pPr>
-            <w:bookmarkStart w:id="0" w:name="_GoBack" w:colFirst="0" w:colLast="1"/>
             <w:r>
               <w:rPr>
                 <w:b/>
@@ -53,7 +52,6 @@
           </w:p>
         </w:tc>
       </w:tr>
-      <w:bookmarkEnd w:id="0"/>
       <w:tr>
         <w:tc>
           <w:tcPr>
@@ -69,7 +67,16 @@
             </w:r>
             <w:proofErr w:type="spellEnd"/>
             <w:r>
-              <w:t>/1/jquery.js' because it violates the following Content Security Policy directive: "script-</w:t>
+              <w:t xml:space="preserve">/1/jquery.js' because it violates the following </w:t>
+            </w:r>
+            <w:r>
+              <w:rPr>
+                <w:b/>
+              </w:rPr>
+              <w:t>Content Security Policy directive</w:t>
+            </w:r>
+            <w:r>
+              <w:t>: "script-</w:t>
             </w:r>
             <w:proofErr w:type="spellStart"/>
             <w:r>
@@ -107,7 +114,18 @@
             </w:r>
             <w:proofErr w:type="spellEnd"/>
             <w:r>
-              <w:t xml:space="preserve"> cannot load http://127.0.0.1:8000/products/. Response to preflight request doesn't pass access control check: No 'Access-Control-Allow-Origin' header is present on the requested resource. Origin 'chrome-extension://</w:t>
+              <w:t xml:space="preserve"> cannot load http://127.0.0.1:8000/products/. Response to preflight request doesn't pass access control check: No </w:t>
+            </w:r>
+            <w:bookmarkStart w:id="0" w:name="_GoBack"/>
+            <w:r>
+              <w:rPr>
+                <w:b/>
+              </w:rPr>
+              <w:t>'Access-Control-Allow-Origin'</w:t>
+            </w:r>
+            <w:bookmarkEnd w:id="0"/>
+            <w:r>
+              <w:t xml:space="preserve"> header is present on the requested resource. Origin 'chrome-extension://</w:t>
             </w:r>
             <w:proofErr w:type="spellStart"/>
             <w:r>

</xml_diff>